<commit_message>
lluvia de ideas 19-02-26
</commit_message>
<xml_diff>
--- a/lluvia de ideas.docx
+++ b/lluvia de ideas.docx
@@ -9,22 +9,24 @@
     </w:p>
     <w:p>
       <w:r>
-        <w:t>-Una aplicación que deje al usuario diseñar e imprimir:</w:t>
-      </w:r>
-    </w:p>
-    <w:p>
-      <w:proofErr w:type="spellStart"/>
+        <w:t>-Una aplicaci</w:t>
+      </w:r>
+      <w:r>
+        <w:t>ón que deje al usuario diseñar y mandar a hacer</w:t>
+      </w:r>
+      <w:r>
+        <w:t>:</w:t>
+      </w:r>
+    </w:p>
+    <w:p>
       <w:r>
         <w:t>Stickers</w:t>
       </w:r>
-      <w:proofErr w:type="spellEnd"/>
-    </w:p>
-    <w:p>
-      <w:proofErr w:type="spellStart"/>
-      <w:r>
-        <w:t>LLaveros</w:t>
-      </w:r>
-      <w:proofErr w:type="spellEnd"/>
+    </w:p>
+    <w:p>
+      <w:r>
+        <w:t>Llaveros</w:t>
+      </w:r>
     </w:p>
     <w:p>
       <w:r>
@@ -36,11 +38,28 @@
         <w:t>Parches</w:t>
       </w:r>
     </w:p>
-    <w:p/>
-    <w:p>
+    <w:p>
+      <w:r>
+        <w:t xml:space="preserve"> </w:t>
+      </w:r>
+    </w:p>
+    <w:p>
+      <w:r>
+        <w:t>-Fundas para dispositivos móviles personalizadas</w:t>
+      </w:r>
+    </w:p>
+    <w:p>
+      <w:r>
+        <w:t>- Un juego donde tengas un puesto de chimichangas, las de salchicha son Premium y tendrás</w:t>
+      </w:r>
       <w:bookmarkStart w:id="0" w:name="_GoBack"/>
       <w:bookmarkEnd w:id="0"/>
-    </w:p>
+      <w:r>
+        <w:t xml:space="preserve"> que pagar por ellos</w:t>
+      </w:r>
+    </w:p>
+    <w:p/>
+    <w:p/>
     <w:sectPr>
       <w:pgSz w:w="12240" w:h="15840"/>
       <w:pgMar w:top="1417" w:right="1701" w:bottom="1417" w:left="1701" w:header="708" w:footer="708" w:gutter="0"/>

</xml_diff>